<commit_message>
Awww yeeaa 1.5 graph
</commit_message>
<xml_diff>
--- a/INF2B_Report_s1803764.docx
+++ b/INF2B_Report_s1803764.docx
@@ -109,13 +109,6 @@
           <w:lang w:val="en-US"/>
         </w:rPr>
         <w:br/>
-        <w:t>I</w:t>
-      </w:r>
-      <w:r>
-        <w:rPr>
-          <w:lang w:val="en-US"/>
-        </w:rPr>
-        <w:t>nclude graphs</w:t>
       </w:r>
     </w:p>
     <w:p>
@@ -176,23 +169,7 @@
           <w:bCs/>
           <w:lang w:val="en-US"/>
         </w:rPr>
-        <w:t xml:space="preserve">1.3) </w:t>
-      </w:r>
-      <w:r>
-        <w:rPr>
-          <w:b/>
-          <w:bCs/>
-          <w:lang w:val="en-US"/>
-        </w:rPr>
-        <w:t>c</w:t>
-      </w:r>
-      <w:r>
-        <w:rPr>
-          <w:b/>
-          <w:bCs/>
-          <w:lang w:val="en-US"/>
-        </w:rPr>
-        <w:t xml:space="preserve">) </w:t>
+        <w:t xml:space="preserve">1.3) c) </w:t>
       </w:r>
       <w:r>
         <w:rPr>
@@ -419,7 +396,7 @@
           <w:szCs w:val="28"/>
           <w:lang w:val="en-US"/>
         </w:rPr>
-        <w:t>Task</w:t>
+        <w:t>Task 2</w:t>
       </w:r>
       <w:r>
         <w:rPr>
@@ -429,7 +406,7 @@
           <w:szCs w:val="28"/>
           <w:lang w:val="en-US"/>
         </w:rPr>
-        <w:t xml:space="preserve"> 2</w:t>
+        <w:t xml:space="preserve"> </w:t>
       </w:r>
       <w:r>
         <w:rPr>
@@ -439,27 +416,7 @@
           <w:szCs w:val="28"/>
           <w:lang w:val="en-US"/>
         </w:rPr>
-        <w:t xml:space="preserve"> </w:t>
-      </w:r>
-      <w:r>
-        <w:rPr>
-          <w:b/>
-          <w:bCs/>
-          <w:sz w:val="28"/>
-          <w:szCs w:val="28"/>
-          <w:lang w:val="en-US"/>
-        </w:rPr>
-        <w:t xml:space="preserve">– </w:t>
-      </w:r>
-      <w:r>
-        <w:rPr>
-          <w:b/>
-          <w:bCs/>
-          <w:sz w:val="28"/>
-          <w:szCs w:val="28"/>
-          <w:lang w:val="en-US"/>
-        </w:rPr>
-        <w:t>Neural networks</w:t>
+        <w:t>– Neural networks</w:t>
       </w:r>
     </w:p>
     <w:p>
@@ -537,31 +494,7 @@
           <w:bCs/>
           <w:lang w:val="en-US"/>
         </w:rPr>
-        <w:t>2</w:t>
-      </w:r>
-      <w:r>
-        <w:rPr>
-          <w:b/>
-          <w:bCs/>
-          <w:lang w:val="en-US"/>
-        </w:rPr>
-        <w:t>.</w:t>
-      </w:r>
-      <w:r>
-        <w:rPr>
-          <w:b/>
-          <w:bCs/>
-          <w:lang w:val="en-US"/>
-        </w:rPr>
-        <w:t>3</w:t>
-      </w:r>
-      <w:r>
-        <w:rPr>
-          <w:b/>
-          <w:bCs/>
-          <w:lang w:val="en-US"/>
-        </w:rPr>
-        <w:t xml:space="preserve">) </w:t>
+        <w:t xml:space="preserve">2.3) </w:t>
       </w:r>
       <w:r>
         <w:rPr>
@@ -842,8 +775,6 @@
         </w:rPr>
         <w:t xml:space="preserve"> classification is dependent on the coordinate of a point being within the boundaries of polygon A or not. Thereby we must calculate the functions of these boundaries and find how they can be converted to appropriate weights.</w:t>
       </w:r>
-      <w:bookmarkStart w:id="0" w:name="_GoBack"/>
-      <w:bookmarkEnd w:id="0"/>
     </w:p>
     <w:p>
       <w:pPr>
@@ -859,15 +790,7 @@
           <w:szCs w:val="20"/>
           <w:lang w:val="en-US"/>
         </w:rPr>
-        <w:t>Given we are calculating weights we must ensure to account for every variable</w:t>
-      </w:r>
-      <w:r>
-        <w:rPr>
-          <w:sz w:val="20"/>
-          <w:szCs w:val="20"/>
-          <w:lang w:val="en-US"/>
-        </w:rPr>
-        <w:t>:</w:t>
+        <w:t>Given we are calculating weights we must ensure to account for every variable:</w:t>
       </w:r>
     </w:p>
     <w:p>
@@ -945,70 +868,7 @@
             <w:szCs w:val="20"/>
             <w:lang w:val="en-US"/>
           </w:rPr>
-          <m:t>=y-int</m:t>
-        </m:r>
-        <m:r>
-          <w:rPr>
-            <w:rFonts w:ascii="Cambria Math" w:hAnsi="Cambria Math"/>
-            <w:sz w:val="20"/>
-            <w:szCs w:val="20"/>
-            <w:lang w:val="en-US"/>
-          </w:rPr>
-          <m:t>ercept</m:t>
-        </m:r>
-        <m:r>
-          <w:rPr>
-            <w:rFonts w:ascii="Cambria Math" w:hAnsi="Cambria Math"/>
-            <w:sz w:val="20"/>
-            <w:szCs w:val="20"/>
-            <w:lang w:val="en-US"/>
-          </w:rPr>
-          <m:t xml:space="preserve">    </m:t>
-        </m:r>
-        <m:r>
-          <w:rPr>
-            <w:rFonts w:ascii="Cambria Math" w:hAnsi="Cambria Math"/>
-            <w:sz w:val="20"/>
-            <w:szCs w:val="20"/>
-            <w:lang w:val="en-US"/>
-          </w:rPr>
-          <m:t xml:space="preserve"> </m:t>
-        </m:r>
-        <m:r>
-          <w:rPr>
-            <w:rFonts w:ascii="Cambria Math" w:hAnsi="Cambria Math"/>
-            <w:sz w:val="20"/>
-            <w:szCs w:val="20"/>
-            <w:lang w:val="en-US"/>
-          </w:rPr>
-          <m:t xml:space="preserve">  </m:t>
-        </m:r>
-        <m:r>
-          <w:rPr>
-            <w:rFonts w:ascii="Cambria Math" w:hAnsi="Cambria Math"/>
-            <w:sz w:val="20"/>
-            <w:szCs w:val="20"/>
-            <w:lang w:val="en-US"/>
-          </w:rPr>
-          <m:t xml:space="preserve">  </m:t>
-        </m:r>
-        <m:r>
-          <w:rPr>
-            <w:rFonts w:ascii="Cambria Math" w:hAnsi="Cambria Math"/>
-            <w:sz w:val="20"/>
-            <w:szCs w:val="20"/>
-            <w:lang w:val="en-US"/>
-          </w:rPr>
-          <m:t xml:space="preserve"> </m:t>
-        </m:r>
-        <m:r>
-          <w:rPr>
-            <w:rFonts w:ascii="Cambria Math" w:hAnsi="Cambria Math"/>
-            <w:sz w:val="20"/>
-            <w:szCs w:val="20"/>
-            <w:lang w:val="en-US"/>
-          </w:rPr>
-          <m:t xml:space="preserve"> </m:t>
+          <m:t xml:space="preserve">=y-intercept           </m:t>
         </m:r>
         <m:sSub>
           <m:sSubPr>
@@ -1133,16 +993,7 @@
                 <w:szCs w:val="20"/>
                 <w:lang w:val="en-US"/>
               </w:rPr>
-              <m:t>Y</m:t>
-            </m:r>
-            <m:r>
-              <w:rPr>
-                <w:rFonts w:ascii="Cambria Math" w:hAnsi="Cambria Math"/>
-                <w:sz w:val="20"/>
-                <w:szCs w:val="20"/>
-                <w:lang w:val="en-US"/>
-              </w:rPr>
-              <m:t xml:space="preserve"> co-ord.  coeff.</m:t>
+              <m:t>Y co-ord.  coeff.</m:t>
             </m:r>
           </m:e>
         </m:d>
@@ -1153,25 +1004,7 @@
             <w:szCs w:val="20"/>
             <w:lang w:val="en-US"/>
           </w:rPr>
-          <m:t>=</m:t>
-        </m:r>
-        <m:r>
-          <w:rPr>
-            <w:rFonts w:ascii="Cambria Math" w:hAnsi="Cambria Math"/>
-            <w:sz w:val="20"/>
-            <w:szCs w:val="20"/>
-            <w:lang w:val="en-US"/>
-          </w:rPr>
-          <m:t>-</m:t>
-        </m:r>
-        <m:r>
-          <w:rPr>
-            <w:rFonts w:ascii="Cambria Math" w:hAnsi="Cambria Math"/>
-            <w:sz w:val="20"/>
-            <w:szCs w:val="20"/>
-            <w:lang w:val="en-US"/>
-          </w:rPr>
-          <m:t>1</m:t>
+          <m:t>=-1</m:t>
         </m:r>
       </m:oMath>
       <w:r>
@@ -1197,15 +1030,7 @@
           <w:szCs w:val="20"/>
           <w:lang w:val="en-US"/>
         </w:rPr>
-        <w:t>The sign of Y is negative after isolating all terms to one side of the equation</w:t>
-      </w:r>
-      <w:r>
-        <w:rPr>
-          <w:sz w:val="20"/>
-          <w:szCs w:val="20"/>
-          <w:lang w:val="en-US"/>
-        </w:rPr>
-        <w:t>, and t</w:t>
+        <w:t>The sign of Y is negative after isolating all terms to one side of the equation, and t</w:t>
       </w:r>
       <w:r>
         <w:rPr>
@@ -1237,15 +1062,7 @@
           <w:szCs w:val="20"/>
           <w:lang w:val="en-US"/>
         </w:rPr>
-        <w:t xml:space="preserve"> so </w:t>
-      </w:r>
-      <w:r>
-        <w:rPr>
-          <w:sz w:val="20"/>
-          <w:szCs w:val="20"/>
-          <w:lang w:val="en-US"/>
-        </w:rPr>
-        <w:t>we only need to calculate the gradient and y-intercept.</w:t>
+        <w:t xml:space="preserve"> so we only need to calculate the gradient and y-intercept.</w:t>
       </w:r>
       <w:r>
         <w:rPr>
@@ -1635,23 +1452,7 @@
           <w:szCs w:val="20"/>
           <w:lang w:val="en-US"/>
         </w:rPr>
-        <w:t>(</w:t>
-      </w:r>
-      <w:r>
-        <w:rPr>
-          <w:sz w:val="20"/>
-          <w:szCs w:val="20"/>
-          <w:lang w:val="en-US"/>
-        </w:rPr>
-        <w:t>+</w:t>
-      </w:r>
-      <w:r>
-        <w:rPr>
-          <w:sz w:val="20"/>
-          <w:szCs w:val="20"/>
-          <w:lang w:val="en-US"/>
-        </w:rPr>
-        <w:t xml:space="preserve"> 1*10</w:t>
+        <w:t>(+ 1*10</w:t>
       </w:r>
       <w:r>
         <w:rPr>
@@ -1701,15 +1502,7 @@
           <w:szCs w:val="20"/>
           <w:lang w:val="en-US"/>
         </w:rPr>
-        <w:t>At this point, the only thing left to do is normalize the weights.</w:t>
-      </w:r>
-      <w:r>
-        <w:rPr>
-          <w:sz w:val="20"/>
-          <w:szCs w:val="20"/>
-          <w:lang w:val="en-US"/>
-        </w:rPr>
-        <w:t xml:space="preserve"> </w:t>
+        <w:t xml:space="preserve">At this point, the only thing left to do is normalize the weights. </w:t>
       </w:r>
       <w:r>
         <w:rPr>
@@ -1969,56 +1762,7 @@
               <w:rFonts w:ascii="Cambria Math" w:hAnsi="Cambria Math"/>
               <w:lang w:val="en-US"/>
             </w:rPr>
-            <m:t>=0.51</m:t>
-          </m:r>
-          <m:r>
-            <w:rPr>
-              <w:rFonts w:ascii="Cambria Math" w:hAnsi="Cambria Math"/>
-              <w:lang w:val="en-US"/>
-            </w:rPr>
-            <m:t xml:space="preserve">        </m:t>
-          </m:r>
-          <m:r>
-            <w:rPr>
-              <w:rFonts w:ascii="Cambria Math" w:hAnsi="Cambria Math"/>
-              <w:lang w:val="en-US"/>
-            </w:rPr>
-            <m:t xml:space="preserve">          </m:t>
-          </m:r>
-          <m:r>
-            <w:rPr>
-              <w:rFonts w:ascii="Cambria Math" w:hAnsi="Cambria Math"/>
-              <w:lang w:val="en-US"/>
-            </w:rPr>
-            <m:t xml:space="preserve"> </m:t>
-          </m:r>
-          <m:r>
-            <w:rPr>
-              <w:rFonts w:ascii="Cambria Math" w:hAnsi="Cambria Math"/>
-              <w:lang w:val="en-US"/>
-            </w:rPr>
-            <m:t xml:space="preserve">   </m:t>
-          </m:r>
-          <m:r>
-            <w:rPr>
-              <w:rFonts w:ascii="Cambria Math" w:hAnsi="Cambria Math"/>
-              <w:lang w:val="en-US"/>
-            </w:rPr>
-            <m:t xml:space="preserve">      </m:t>
-          </m:r>
-          <m:r>
-            <w:rPr>
-              <w:rFonts w:ascii="Cambria Math" w:hAnsi="Cambria Math"/>
-              <w:lang w:val="en-US"/>
-            </w:rPr>
-            <m:t xml:space="preserve">     </m:t>
-          </m:r>
-          <m:r>
-            <w:rPr>
-              <w:rFonts w:ascii="Cambria Math" w:hAnsi="Cambria Math"/>
-              <w:lang w:val="en-US"/>
-            </w:rPr>
-            <m:t xml:space="preserve">                     </m:t>
+            <m:t xml:space="preserve">=0.51                                                      </m:t>
           </m:r>
           <m:sSub>
             <m:sSubPr>
@@ -2057,6 +1801,9 @@
             <m:t>=0.51</m:t>
           </m:r>
           <m:r>
+            <m:rPr>
+              <m:sty m:val="p"/>
+            </m:rPr>
             <w:rPr>
               <w:lang w:val="en-US"/>
             </w:rPr>
@@ -2084,31 +1831,7 @@
           <w:bCs/>
           <w:lang w:val="en-US"/>
         </w:rPr>
-        <w:t>2</w:t>
-      </w:r>
-      <w:r>
-        <w:rPr>
-          <w:b/>
-          <w:bCs/>
-          <w:lang w:val="en-US"/>
-        </w:rPr>
-        <w:t>.</w:t>
-      </w:r>
-      <w:r>
-        <w:rPr>
-          <w:b/>
-          <w:bCs/>
-          <w:lang w:val="en-US"/>
-        </w:rPr>
-        <w:t>10</w:t>
-      </w:r>
-      <w:r>
-        <w:rPr>
-          <w:b/>
-          <w:bCs/>
-          <w:lang w:val="en-US"/>
-        </w:rPr>
-        <w:t xml:space="preserve">) </w:t>
+        <w:t xml:space="preserve">2.10) </w:t>
       </w:r>
       <w:r>
         <w:rPr>
@@ -2146,29 +1869,7 @@
           <w:iCs/>
           <w:lang w:val="en-US"/>
         </w:rPr>
-        <w:t>N_</w:t>
-      </w:r>
-      <w:proofErr w:type="gramStart"/>
-      <w:r>
-        <w:rPr>
-          <w:b/>
-          <w:bCs/>
-          <w:i/>
-          <w:iCs/>
-          <w:lang w:val="en-US"/>
-        </w:rPr>
-        <w:t>AB(</w:t>
-      </w:r>
-      <w:proofErr w:type="gramEnd"/>
-      <w:r>
-        <w:rPr>
-          <w:b/>
-          <w:bCs/>
-          <w:i/>
-          <w:iCs/>
-          <w:lang w:val="en-US"/>
-        </w:rPr>
-        <w:t>)</w:t>
+        <w:t>N_AB()</w:t>
       </w:r>
       <w:r>
         <w:rPr>
@@ -2984,6 +2685,7 @@
     <w:lsdException w:name="HTML Sample" w:semiHidden="1" w:unhideWhenUsed="1"/>
     <w:lsdException w:name="HTML Typewriter" w:semiHidden="1" w:unhideWhenUsed="1"/>
     <w:lsdException w:name="HTML Variable" w:semiHidden="1" w:unhideWhenUsed="1"/>
+    <w:lsdException w:name="Normal Table" w:semiHidden="1" w:unhideWhenUsed="1"/>
     <w:lsdException w:name="annotation subject" w:semiHidden="1" w:unhideWhenUsed="1"/>
     <w:lsdException w:name="No List" w:semiHidden="1" w:unhideWhenUsed="1"/>
     <w:lsdException w:name="Outline List 1" w:semiHidden="1" w:unhideWhenUsed="1"/>
@@ -3030,8 +2732,10 @@
     <w:lsdException w:name="Table Subtle 2" w:semiHidden="1" w:unhideWhenUsed="1"/>
     <w:lsdException w:name="Table Web 1" w:semiHidden="1" w:unhideWhenUsed="1"/>
     <w:lsdException w:name="Table Web 2" w:semiHidden="1" w:unhideWhenUsed="1"/>
+    <w:lsdException w:name="Table Web 3" w:semiHidden="1" w:unhideWhenUsed="1"/>
     <w:lsdException w:name="Balloon Text" w:semiHidden="1" w:unhideWhenUsed="1"/>
     <w:lsdException w:name="Table Grid" w:uiPriority="39"/>
+    <w:lsdException w:name="Table Theme" w:semiHidden="1" w:unhideWhenUsed="1"/>
     <w:lsdException w:name="Placeholder Text" w:semiHidden="1"/>
     <w:lsdException w:name="No Spacing" w:uiPriority="1" w:qFormat="1"/>
     <w:lsdException w:name="Light Shading" w:uiPriority="60"/>
@@ -3609,7 +3313,7 @@
 </file>
 
 <file path=customXml/itemProps1.xml><?xml version="1.0" encoding="utf-8"?>
-<ds:datastoreItem xmlns:ds="http://schemas.openxmlformats.org/officeDocument/2006/customXml" ds:itemID="{F792EB26-B145-441B-9AC0-32EBB8AC69CF}">
+<ds:datastoreItem xmlns:ds="http://schemas.openxmlformats.org/officeDocument/2006/customXml" ds:itemID="{BB3385E1-2A12-403D-AF30-1124E05B32AD}">
   <ds:schemaRefs>
     <ds:schemaRef ds:uri="http://schemas.openxmlformats.org/officeDocument/2006/bibliography"/>
   </ds:schemaRefs>

</xml_diff>